<commit_message>
Update Doc, Fertige Abschlusspräsentation
</commit_message>
<xml_diff>
--- a/Dokumentation/BV_Dokumentation.docx
+++ b/Dokumentation/BV_Dokumentation.docx
@@ -153,11 +153,20 @@
       <w:proofErr w:type="spellEnd"/>
       <w:r>
         <w:br/>
-        <w:t>Version 1</w:t>
+        <w:t xml:space="preserve">Version </w:t>
+      </w:r>
+      <w:r>
+        <w:t>3</w:t>
       </w:r>
       <w:r>
         <w:br/>
-        <w:t>16.01.2023</w:t>
+        <w:t>1</w:t>
+      </w:r>
+      <w:r>
+        <w:t>7</w:t>
+      </w:r>
+      <w:r>
+        <w:t>.01.2023</w:t>
       </w:r>
       <w:r>
         <w:br/>
@@ -166,6 +175,12 @@
     </w:p>
     <w:sdt>
       <w:sdtPr>
+        <w:rPr>
+          <w:rFonts w:asciiTheme="minorHAnsi" w:eastAsiaTheme="minorEastAsia" w:hAnsiTheme="minorHAnsi" w:cstheme="minorBidi"/>
+          <w:color w:val="auto"/>
+          <w:sz w:val="22"/>
+          <w:szCs w:val="22"/>
+        </w:rPr>
         <w:id w:val="-684900735"/>
         <w:docPartObj>
           <w:docPartGallery w:val="Table of Contents"/>
@@ -174,12 +189,8 @@
       </w:sdtPr>
       <w:sdtEndPr>
         <w:rPr>
-          <w:rFonts w:asciiTheme="minorHAnsi" w:eastAsiaTheme="minorEastAsia" w:hAnsiTheme="minorHAnsi" w:cstheme="minorBidi"/>
           <w:b/>
           <w:bCs/>
-          <w:color w:val="auto"/>
-          <w:sz w:val="22"/>
-          <w:szCs w:val="22"/>
         </w:rPr>
       </w:sdtEndPr>
       <w:sdtContent>
@@ -3580,15 +3591,7 @@
           <w:sz w:val="24"/>
           <w:szCs w:val="24"/>
         </w:rPr>
-        <w:t xml:space="preserve"> e</w:t>
-      </w:r>
-      <w:r>
-        <w:rPr>
-          <w:rFonts w:eastAsia="Times New Roman" w:cstheme="minorHAnsi"/>
-          <w:sz w:val="24"/>
-          <w:szCs w:val="24"/>
-        </w:rPr>
-        <w:t>rsetzen)</w:t>
+        <w:t xml:space="preserve"> ersetzen)</w:t>
       </w:r>
     </w:p>
     <w:p>
@@ -3694,6 +3697,57 @@
       </w:pPr>
       <w:r>
         <w:t>Um Bildoperationen ausführen zu können.</w:t>
+      </w:r>
+    </w:p>
+    <w:p>
+      <w:pPr>
+        <w:pStyle w:val="Listenabsatz"/>
+        <w:numPr>
+          <w:ilvl w:val="0"/>
+          <w:numId w:val="1"/>
+        </w:numPr>
+      </w:pPr>
+      <w:r>
+        <w:t>Image Processing Toolbox</w:t>
+      </w:r>
+    </w:p>
+    <w:p>
+      <w:pPr>
+        <w:pStyle w:val="Listenabsatz"/>
+        <w:numPr>
+          <w:ilvl w:val="1"/>
+          <w:numId w:val="1"/>
+        </w:numPr>
+      </w:pPr>
+      <w:r>
+        <w:t>Um die Nachbearbeitung korrekt ausführen zu können</w:t>
+      </w:r>
+      <w:r>
+        <w:t>.</w:t>
+      </w:r>
+    </w:p>
+    <w:p>
+      <w:pPr>
+        <w:pStyle w:val="Listenabsatz"/>
+        <w:numPr>
+          <w:ilvl w:val="0"/>
+          <w:numId w:val="1"/>
+        </w:numPr>
+      </w:pPr>
+      <w:r>
+        <w:t>Image Manipulation Toolbox</w:t>
+      </w:r>
+    </w:p>
+    <w:p>
+      <w:pPr>
+        <w:pStyle w:val="Listenabsatz"/>
+        <w:numPr>
+          <w:ilvl w:val="1"/>
+          <w:numId w:val="1"/>
+        </w:numPr>
+      </w:pPr>
+      <w:r>
+        <w:t>Um die Nachbearbeitung korrekt ausführen zu können.</w:t>
       </w:r>
     </w:p>
     <w:p>
@@ -4410,29 +4464,55 @@
     <w:p>
       <w:pPr>
         <w:pStyle w:val="berschrift2"/>
+        <w:rPr>
+          <w:lang w:val="en-US"/>
+        </w:rPr>
       </w:pPr>
       <w:bookmarkStart w:id="17" w:name="_Toc124807966"/>
       <w:proofErr w:type="spellStart"/>
       <w:r>
+        <w:rPr>
+          <w:lang w:val="en-US"/>
+        </w:rPr>
         <w:t>coinClassification.asv</w:t>
       </w:r>
       <w:bookmarkEnd w:id="17"/>
       <w:proofErr w:type="spellEnd"/>
     </w:p>
     <w:p>
-      <w:r>
-        <w:t xml:space="preserve">Siehe </w:t>
+      <w:pPr>
+        <w:rPr>
+          <w:lang w:val="en-US"/>
+        </w:rPr>
+      </w:pPr>
+      <w:proofErr w:type="spellStart"/>
+      <w:r>
+        <w:rPr>
+          <w:lang w:val="en-US"/>
+        </w:rPr>
+        <w:t>Siehe</w:t>
+      </w:r>
+      <w:proofErr w:type="spellEnd"/>
+      <w:r>
+        <w:rPr>
+          <w:lang w:val="en-US"/>
+        </w:rPr>
+        <w:t xml:space="preserve"> </w:t>
       </w:r>
       <w:proofErr w:type="spellStart"/>
       <w:r>
         <w:rPr>
           <w:i/>
           <w:iCs/>
+          <w:lang w:val="en-US"/>
         </w:rPr>
         <w:t>coinClassification.m</w:t>
       </w:r>
       <w:proofErr w:type="spellEnd"/>
       <w:r>
+        <w:rPr>
+          <w:lang w:val="en-US"/>
+        </w:rPr>
         <w:t>.</w:t>
       </w:r>
     </w:p>
@@ -4542,10 +4622,7 @@
       </w:r>
       <w:proofErr w:type="spellEnd"/>
       <w:r>
-        <w:t xml:space="preserve">. Teil des dortigen Live-Skript-Versuches, die </w:t>
-      </w:r>
-      <w:r>
-        <w:t>Münzen (damals noch anhand eines Referenzobjektes) innerhalb eines Bildes zu erkennen.</w:t>
+        <w:t>. Teil des dortigen Live-Skript-Versuches, die Münzen (damals noch anhand eines Referenzobjektes) innerhalb eines Bildes zu erkennen.</w:t>
       </w:r>
     </w:p>
     <w:p>
@@ -4655,16 +4732,10 @@
     <w:p>
       <w:pPr>
         <w:pStyle w:val="berschrift2"/>
-        <w:rPr>
-          <w:lang w:val="en-US"/>
-        </w:rPr>
       </w:pPr>
       <w:bookmarkStart w:id="24" w:name="_Toc124807973"/>
       <w:proofErr w:type="spellStart"/>
       <w:r>
-        <w:rPr>
-          <w:lang w:val="en-US"/>
-        </w:rPr>
         <w:t>image_classification.mlx</w:t>
       </w:r>
       <w:bookmarkEnd w:id="24"/>
@@ -4786,23 +4857,11 @@
     <w:p>
       <w:pPr>
         <w:pStyle w:val="berschrift2"/>
-        <w:rPr>
-          <w:lang w:val="en-US"/>
-        </w:rPr>
       </w:pPr>
       <w:bookmarkStart w:id="28" w:name="_Toc124807977"/>
       <w:proofErr w:type="spellStart"/>
       <w:r>
-        <w:rPr>
-          <w:lang w:val="en-US"/>
-        </w:rPr>
-        <w:t>neural_network_stacked_autoencoder.m</w:t>
-      </w:r>
-      <w:r>
-        <w:rPr>
-          <w:lang w:val="en-US"/>
-        </w:rPr>
-        <w:t>lx</w:t>
+        <w:t>neural_network_stacked_autoencoder.mlx</w:t>
       </w:r>
       <w:bookmarkEnd w:id="28"/>
       <w:proofErr w:type="spellEnd"/>
@@ -4817,8 +4876,6 @@
       </w:r>
       <w:r>
         <w:br/>
-      </w:r>
-      <w:r>
         <w:t>Ein alter Lösungsansatz für das neurale Netzwerk (</w:t>
       </w:r>
       <w:proofErr w:type="spellStart"/>
@@ -4827,10 +4884,7 @@
       </w:r>
       <w:proofErr w:type="spellEnd"/>
       <w:r>
-        <w:t xml:space="preserve"> Autoencoder</w:t>
-      </w:r>
-      <w:r>
-        <w:t>).</w:t>
+        <w:t xml:space="preserve"> Autoencoder).</w:t>
       </w:r>
     </w:p>
     <w:p>
@@ -4847,10 +4901,7 @@
     </w:p>
     <w:p>
       <w:r>
-        <w:t xml:space="preserve">Hier liegt die Logik, um die Nachbereitung der Bilder auszuführen. So werden durch diesen Code die Überlagerungs-Kreise angezeigt und Filter angewandt. </w:t>
-      </w:r>
-      <w:r>
-        <w:t xml:space="preserve">Die Datei </w:t>
+        <w:t xml:space="preserve">Hier liegt die Logik, um die Nachbereitung der Bilder auszuführen. So werden durch diesen Code die Überlagerungs-Kreise angezeigt und Filter angewandt. Die Datei </w:t>
       </w:r>
       <w:proofErr w:type="spellStart"/>
       <w:r>
@@ -4919,10 +4970,16 @@
     <w:p>
       <w:pPr>
         <w:pStyle w:val="berschrift2"/>
+        <w:rPr>
+          <w:lang w:val="en-US"/>
+        </w:rPr>
       </w:pPr>
       <w:bookmarkStart w:id="32" w:name="_Toc124807981"/>
       <w:proofErr w:type="spellStart"/>
       <w:r>
+        <w:rPr>
+          <w:lang w:val="en-US"/>
+        </w:rPr>
         <w:t>test_tim.mlx</w:t>
       </w:r>
       <w:bookmarkEnd w:id="32"/>
@@ -4933,12 +4990,32 @@
         <w:rPr>
           <w:b/>
           <w:bCs/>
+          <w:lang w:val="en-US"/>
         </w:rPr>
         <w:t>[OBSOLET]</w:t>
       </w:r>
       <w:r>
+        <w:rPr>
+          <w:lang w:val="en-US"/>
+        </w:rPr>
         <w:br/>
-        <w:t>Testdatei. Wird nicht verwendet.</w:t>
+      </w:r>
+      <w:proofErr w:type="spellStart"/>
+      <w:r>
+        <w:rPr>
+          <w:lang w:val="en-US"/>
+        </w:rPr>
+        <w:t>Testdatei</w:t>
+      </w:r>
+      <w:proofErr w:type="spellEnd"/>
+      <w:r>
+        <w:rPr>
+          <w:lang w:val="en-US"/>
+        </w:rPr>
+        <w:t xml:space="preserve">. </w:t>
+      </w:r>
+      <w:r>
+        <w:t>Wird nicht verwendet.</w:t>
       </w:r>
     </w:p>
     <w:p>
@@ -5217,7 +5294,7 @@
         <w:rFonts w:ascii="Courier New" w:hAnsi="Courier New" w:cs="Courier New" w:hint="default"/>
       </w:rPr>
     </w:lvl>
-    <w:lvl w:ilvl="2" w:tplc="04070005" w:tentative="1">
+    <w:lvl w:ilvl="2" w:tplc="04070005">
       <w:start w:val="1"/>
       <w:numFmt w:val="bullet"/>
       <w:lvlText w:val=""/>

</xml_diff>